<commit_message>
upload EP06 Monitoring obat emergensi
</commit_message>
<xml_diff>
--- a/ukp/3.10_Kefarmasian/EP 06/SOP Monitoring Obat Emergensi.docx
+++ b/ukp/3.10_Kefarmasian/EP 06/SOP Monitoring Obat Emergensi.docx
@@ -2,886 +2,6 @@
 <file path=word/document.xml><?xml version="1.0" encoding="utf-8"?>
 <w:document xmlns:wpc="http://schemas.microsoft.com/office/word/2010/wordprocessingCanvas" xmlns:mc="http://schemas.openxmlformats.org/markup-compatibility/2006" xmlns:o="urn:schemas-microsoft-com:office:office" xmlns:r="http://schemas.openxmlformats.org/officeDocument/2006/relationships" xmlns:m="http://schemas.openxmlformats.org/officeDocument/2006/math" xmlns:v="urn:schemas-microsoft-com:vml" xmlns:wp14="http://schemas.microsoft.com/office/word/2010/wordprocessingDrawing" xmlns:wp="http://schemas.openxmlformats.org/drawingml/2006/wordprocessingDrawing" xmlns:w="http://schemas.openxmlformats.org/wordprocessingml/2006/main" xmlns:w14="http://schemas.microsoft.com/office/word/2010/wordml" xmlns:w10="urn:schemas-microsoft-com:office:word" xmlns:w15="http://schemas.microsoft.com/office/word/2012/wordml" xmlns:wpg="http://schemas.microsoft.com/office/word/2010/wordprocessingGroup" xmlns:wpi="http://schemas.microsoft.com/office/word/2010/wordprocessingInk" xmlns:wne="http://schemas.microsoft.com/office/word/2006/wordml" xmlns:wps="http://schemas.microsoft.com/office/word/2010/wordprocessingShape" xmlns:wpsCustomData="http://www.wps.cn/officeDocument/2013/wpsCustomData" mc:Ignorable="w14 w15 wp14">
   <w:body>
-    <w:tbl>
-      <w:tblPr>
-        <w:tblStyle w:val="3"/>
-        <w:tblW w:w="0" w:type="auto"/>
-        <w:tblInd w:w="0" w:type="dxa"/>
-        <w:tblLayout w:type="autofit"/>
-        <w:tblCellMar>
-          <w:top w:w="0" w:type="dxa"/>
-          <w:left w:w="108" w:type="dxa"/>
-          <w:bottom w:w="0" w:type="dxa"/>
-          <w:right w:w="108" w:type="dxa"/>
-        </w:tblCellMar>
-      </w:tblPr>
-      <w:tblGrid>
-        <w:gridCol w:w="2376"/>
-        <w:gridCol w:w="4820"/>
-        <w:gridCol w:w="2047"/>
-      </w:tblGrid>
-      <w:tr>
-        <w:tblPrEx>
-          <w:tblCellMar>
-            <w:top w:w="0" w:type="dxa"/>
-            <w:left w:w="108" w:type="dxa"/>
-            <w:bottom w:w="0" w:type="dxa"/>
-            <w:right w:w="108" w:type="dxa"/>
-          </w:tblCellMar>
-        </w:tblPrEx>
-        <w:tc>
-          <w:tcPr>
-            <w:tcW w:w="2376" w:type="dxa"/>
-            <w:noWrap w:val="0"/>
-            <w:vAlign w:val="top"/>
-          </w:tcPr>
-          <w:p>
-            <w:pPr>
-              <w:rPr>
-                <w:rFonts w:ascii="Bookman Old Style" w:hAnsi="Bookman Old Style" w:cs="Arial"/>
-              </w:rPr>
-            </w:pPr>
-            <w:r>
-              <w:rPr>
-                <w:rFonts w:ascii="Arial" w:hAnsi="Arial" w:cs="Arial"/>
-              </w:rPr>
-              <w:drawing>
-                <wp:anchor distT="0" distB="0" distL="114300" distR="114300" simplePos="0" relativeHeight="251672576" behindDoc="0" locked="0" layoutInCell="1" allowOverlap="1">
-                  <wp:simplePos x="0" y="0"/>
-                  <wp:positionH relativeFrom="column">
-                    <wp:posOffset>123825</wp:posOffset>
-                  </wp:positionH>
-                  <wp:positionV relativeFrom="paragraph">
-                    <wp:posOffset>294005</wp:posOffset>
-                  </wp:positionV>
-                  <wp:extent cx="1278890" cy="1259840"/>
-                  <wp:effectExtent l="0" t="0" r="16510" b="16510"/>
-                  <wp:wrapNone/>
-                  <wp:docPr id="3" name="Picture 4" descr="Description: http://bintankab.go.id/master/wp-content/uploads/2013/05/bintan.png"/>
-                  <wp:cNvGraphicFramePr>
-                    <a:graphicFrameLocks xmlns:a="http://schemas.openxmlformats.org/drawingml/2006/main" noChangeAspect="1"/>
-                  </wp:cNvGraphicFramePr>
-                  <a:graphic xmlns:a="http://schemas.openxmlformats.org/drawingml/2006/main">
-                    <a:graphicData uri="http://schemas.openxmlformats.org/drawingml/2006/picture">
-                      <pic:pic xmlns:pic="http://schemas.openxmlformats.org/drawingml/2006/picture">
-                        <pic:nvPicPr>
-                          <pic:cNvPr id="3" name="Picture 4" descr="Description: http://bintankab.go.id/master/wp-content/uploads/2013/05/bintan.png"/>
-                          <pic:cNvPicPr>
-                            <a:picLocks noChangeAspect="1"/>
-                          </pic:cNvPicPr>
-                        </pic:nvPicPr>
-                        <pic:blipFill>
-                          <a:blip r:embed="rId6" r:link="rId7"/>
-                          <a:stretch>
-                            <a:fillRect/>
-                          </a:stretch>
-                        </pic:blipFill>
-                        <pic:spPr>
-                          <a:xfrm>
-                            <a:off x="0" y="0"/>
-                            <a:ext cx="1278890" cy="1259840"/>
-                          </a:xfrm>
-                          <a:prstGeom prst="rect">
-                            <a:avLst/>
-                          </a:prstGeom>
-                          <a:noFill/>
-                          <a:ln>
-                            <a:noFill/>
-                          </a:ln>
-                        </pic:spPr>
-                      </pic:pic>
-                    </a:graphicData>
-                  </a:graphic>
-                </wp:anchor>
-              </w:drawing>
-            </w:r>
-          </w:p>
-        </w:tc>
-        <w:tc>
-          <w:tcPr>
-            <w:tcW w:w="4820" w:type="dxa"/>
-            <w:noWrap w:val="0"/>
-            <w:vAlign w:val="top"/>
-          </w:tcPr>
-          <w:p>
-            <w:pPr>
-              <w:jc w:val="center"/>
-              <w:rPr>
-                <w:rFonts w:ascii="Bookman Old Style" w:hAnsi="Bookman Old Style" w:cs="Arial"/>
-              </w:rPr>
-            </w:pPr>
-          </w:p>
-        </w:tc>
-        <w:tc>
-          <w:tcPr>
-            <w:tcW w:w="2047" w:type="dxa"/>
-            <w:noWrap w:val="0"/>
-            <w:vAlign w:val="top"/>
-          </w:tcPr>
-          <w:p>
-            <w:pPr>
-              <w:jc w:val="center"/>
-              <w:rPr>
-                <w:rFonts w:ascii="Bookman Old Style" w:hAnsi="Bookman Old Style" w:cs="Arial"/>
-              </w:rPr>
-            </w:pPr>
-            <w:r>
-              <w:rPr>
-                <w:rFonts w:ascii="Arial" w:hAnsi="Arial" w:cs="Arial"/>
-              </w:rPr>
-              <w:drawing>
-                <wp:anchor distT="0" distB="0" distL="114300" distR="114300" simplePos="0" relativeHeight="251673600" behindDoc="0" locked="0" layoutInCell="1" allowOverlap="1">
-                  <wp:simplePos x="0" y="0"/>
-                  <wp:positionH relativeFrom="column">
-                    <wp:posOffset>42545</wp:posOffset>
-                  </wp:positionH>
-                  <wp:positionV relativeFrom="paragraph">
-                    <wp:posOffset>105410</wp:posOffset>
-                  </wp:positionV>
-                  <wp:extent cx="1095375" cy="1133475"/>
-                  <wp:effectExtent l="0" t="0" r="9525" b="9525"/>
-                  <wp:wrapSquare wrapText="bothSides"/>
-                  <wp:docPr id="2" name="Picture 1"/>
-                  <wp:cNvGraphicFramePr>
-                    <a:graphicFrameLocks xmlns:a="http://schemas.openxmlformats.org/drawingml/2006/main" noChangeAspect="1"/>
-                  </wp:cNvGraphicFramePr>
-                  <a:graphic xmlns:a="http://schemas.openxmlformats.org/drawingml/2006/main">
-                    <a:graphicData uri="http://schemas.openxmlformats.org/drawingml/2006/picture">
-                      <pic:pic xmlns:pic="http://schemas.openxmlformats.org/drawingml/2006/picture">
-                        <pic:nvPicPr>
-                          <pic:cNvPr id="2" name="Picture 1"/>
-                          <pic:cNvPicPr>
-                            <a:picLocks noChangeAspect="1"/>
-                          </pic:cNvPicPr>
-                        </pic:nvPicPr>
-                        <pic:blipFill>
-                          <a:blip r:embed="rId8"/>
-                          <a:stretch>
-                            <a:fillRect/>
-                          </a:stretch>
-                        </pic:blipFill>
-                        <pic:spPr>
-                          <a:xfrm>
-                            <a:off x="0" y="0"/>
-                            <a:ext cx="1095375" cy="1133475"/>
-                          </a:xfrm>
-                          <a:prstGeom prst="rect">
-                            <a:avLst/>
-                          </a:prstGeom>
-                          <a:noFill/>
-                          <a:ln>
-                            <a:noFill/>
-                          </a:ln>
-                        </pic:spPr>
-                      </pic:pic>
-                    </a:graphicData>
-                  </a:graphic>
-                </wp:anchor>
-              </w:drawing>
-            </w:r>
-          </w:p>
-        </w:tc>
-      </w:tr>
-    </w:tbl>
-    <w:p>
-      <w:pPr>
-        <w:jc w:val="center"/>
-        <w:rPr>
-          <w:rFonts w:ascii="Bookman Old Style" w:hAnsi="Bookman Old Style" w:cs="Arial"/>
-        </w:rPr>
-      </w:pPr>
-    </w:p>
-    <w:p>
-      <w:pPr>
-        <w:jc w:val="center"/>
-        <w:rPr>
-          <w:rFonts w:ascii="Bookman Old Style" w:hAnsi="Bookman Old Style" w:cs="Arial"/>
-        </w:rPr>
-      </w:pPr>
-    </w:p>
-    <w:p>
-      <w:pPr>
-        <w:jc w:val="center"/>
-        <w:rPr>
-          <w:rFonts w:ascii="Bookman Old Style" w:hAnsi="Bookman Old Style" w:cs="Arial"/>
-          <w:b/>
-          <w:bCs/>
-          <w:sz w:val="40"/>
-        </w:rPr>
-      </w:pPr>
-    </w:p>
-    <w:p>
-      <w:pPr>
-        <w:jc w:val="center"/>
-        <w:rPr>
-          <w:rFonts w:ascii="Bookman Old Style" w:hAnsi="Bookman Old Style" w:cs="Arial"/>
-          <w:b/>
-          <w:bCs/>
-          <w:sz w:val="40"/>
-        </w:rPr>
-      </w:pPr>
-      <w:r>
-        <w:rPr>
-          <w:rFonts w:ascii="Bookman Old Style" w:hAnsi="Bookman Old Style" w:cs="Arial"/>
-          <w:b/>
-          <w:bCs/>
-          <w:sz w:val="40"/>
-        </w:rPr>
-        <w:t>Standard Operasional Procedure (SOP)</w:t>
-      </w:r>
-    </w:p>
-    <w:p>
-      <w:pPr>
-        <w:jc w:val="center"/>
-        <w:rPr>
-          <w:rFonts w:ascii="Bookman Old Style" w:hAnsi="Bookman Old Style" w:cs="Arial"/>
-          <w:b/>
-          <w:sz w:val="40"/>
-          <w:szCs w:val="40"/>
-        </w:rPr>
-      </w:pPr>
-      <w:r>
-        <w:rPr>
-          <w:rFonts w:hint="default" w:ascii="Bookman Old Style" w:hAnsi="Bookman Old Style" w:cs="Arial"/>
-          <w:b/>
-          <w:sz w:val="40"/>
-          <w:szCs w:val="40"/>
-        </w:rPr>
-        <w:t>Monitoring Obat Emergensi</w:t>
-      </w:r>
-    </w:p>
-    <w:tbl>
-      <w:tblPr>
-        <w:tblStyle w:val="3"/>
-        <w:tblW w:w="0" w:type="auto"/>
-        <w:tblInd w:w="2093" w:type="dxa"/>
-        <w:tblBorders>
-          <w:top w:val="single" w:color="000000" w:sz="4" w:space="0"/>
-          <w:left w:val="single" w:color="000000" w:sz="4" w:space="0"/>
-          <w:bottom w:val="single" w:color="000000" w:sz="4" w:space="0"/>
-          <w:right w:val="single" w:color="000000" w:sz="4" w:space="0"/>
-          <w:insideH w:val="single" w:color="000000" w:sz="4" w:space="0"/>
-          <w:insideV w:val="single" w:color="000000" w:sz="4" w:space="0"/>
-        </w:tblBorders>
-        <w:tblLayout w:type="autofit"/>
-        <w:tblCellMar>
-          <w:top w:w="0" w:type="dxa"/>
-          <w:left w:w="108" w:type="dxa"/>
-          <w:bottom w:w="0" w:type="dxa"/>
-          <w:right w:w="108" w:type="dxa"/>
-        </w:tblCellMar>
-      </w:tblPr>
-      <w:tblGrid>
-        <w:gridCol w:w="2511"/>
-        <w:gridCol w:w="2693"/>
-      </w:tblGrid>
-      <w:tr>
-        <w:tblPrEx>
-          <w:tblBorders>
-            <w:top w:val="single" w:color="000000" w:sz="4" w:space="0"/>
-            <w:left w:val="single" w:color="000000" w:sz="4" w:space="0"/>
-            <w:bottom w:val="single" w:color="000000" w:sz="4" w:space="0"/>
-            <w:right w:val="single" w:color="000000" w:sz="4" w:space="0"/>
-            <w:insideH w:val="single" w:color="000000" w:sz="4" w:space="0"/>
-            <w:insideV w:val="single" w:color="000000" w:sz="4" w:space="0"/>
-          </w:tblBorders>
-          <w:tblCellMar>
-            <w:top w:w="0" w:type="dxa"/>
-            <w:left w:w="108" w:type="dxa"/>
-            <w:bottom w:w="0" w:type="dxa"/>
-            <w:right w:w="108" w:type="dxa"/>
-          </w:tblCellMar>
-        </w:tblPrEx>
-        <w:tc>
-          <w:tcPr>
-            <w:tcW w:w="1796" w:type="dxa"/>
-            <w:noWrap w:val="0"/>
-            <w:vAlign w:val="top"/>
-          </w:tcPr>
-          <w:p>
-            <w:pPr>
-              <w:spacing w:after="0" w:line="240" w:lineRule="auto"/>
-              <w:rPr>
-                <w:rFonts w:ascii="Bookman Old Style" w:hAnsi="Bookman Old Style" w:cs="Arial"/>
-                <w:b/>
-                <w:sz w:val="20"/>
-                <w:szCs w:val="20"/>
-              </w:rPr>
-            </w:pPr>
-            <w:r>
-              <w:rPr>
-                <w:rFonts w:ascii="Bookman Old Style" w:hAnsi="Bookman Old Style" w:cs="Arial"/>
-                <w:b/>
-                <w:sz w:val="20"/>
-                <w:szCs w:val="20"/>
-              </w:rPr>
-              <w:t>Nomor        :</w:t>
-            </w:r>
-          </w:p>
-        </w:tc>
-        <w:tc>
-          <w:tcPr>
-            <w:tcW w:w="2693" w:type="dxa"/>
-            <w:noWrap w:val="0"/>
-            <w:vAlign w:val="top"/>
-          </w:tcPr>
-          <w:p>
-            <w:pPr>
-              <w:spacing w:line="240" w:lineRule="auto"/>
-              <w:rPr>
-                <w:rFonts w:hint="default" w:ascii="Bookman Old Style" w:hAnsi="Bookman Old Style" w:cs="Arial"/>
-                <w:lang w:val="en-US"/>
-              </w:rPr>
-            </w:pPr>
-            <w:r>
-              <w:rPr>
-                <w:rFonts w:hint="default" w:ascii="Bookman Old Style" w:hAnsi="Bookman Old Style" w:cs="Arial"/>
-                <w:lang w:val="en-US"/>
-              </w:rPr>
-              <w:t>351/2024</w:t>
-            </w:r>
-          </w:p>
-        </w:tc>
-      </w:tr>
-      <w:tr>
-        <w:tblPrEx>
-          <w:tblBorders>
-            <w:top w:val="single" w:color="000000" w:sz="4" w:space="0"/>
-            <w:left w:val="single" w:color="000000" w:sz="4" w:space="0"/>
-            <w:bottom w:val="single" w:color="000000" w:sz="4" w:space="0"/>
-            <w:right w:val="single" w:color="000000" w:sz="4" w:space="0"/>
-            <w:insideH w:val="single" w:color="000000" w:sz="4" w:space="0"/>
-            <w:insideV w:val="single" w:color="000000" w:sz="4" w:space="0"/>
-          </w:tblBorders>
-          <w:tblCellMar>
-            <w:top w:w="0" w:type="dxa"/>
-            <w:left w:w="108" w:type="dxa"/>
-            <w:bottom w:w="0" w:type="dxa"/>
-            <w:right w:w="108" w:type="dxa"/>
-          </w:tblCellMar>
-        </w:tblPrEx>
-        <w:tc>
-          <w:tcPr>
-            <w:tcW w:w="1796" w:type="dxa"/>
-            <w:noWrap w:val="0"/>
-            <w:vAlign w:val="top"/>
-          </w:tcPr>
-          <w:p>
-            <w:pPr>
-              <w:spacing w:after="0" w:line="240" w:lineRule="auto"/>
-              <w:rPr>
-                <w:rFonts w:ascii="Bookman Old Style" w:hAnsi="Bookman Old Style" w:cs="Arial"/>
-                <w:b/>
-                <w:sz w:val="20"/>
-                <w:szCs w:val="20"/>
-              </w:rPr>
-            </w:pPr>
-            <w:r>
-              <w:rPr>
-                <w:rFonts w:ascii="Bookman Old Style" w:hAnsi="Bookman Old Style" w:cs="Arial"/>
-                <w:b/>
-                <w:sz w:val="20"/>
-                <w:szCs w:val="20"/>
-              </w:rPr>
-              <w:t>Revisi Ke    :</w:t>
-            </w:r>
-          </w:p>
-        </w:tc>
-        <w:tc>
-          <w:tcPr>
-            <w:tcW w:w="2693" w:type="dxa"/>
-            <w:noWrap w:val="0"/>
-            <w:vAlign w:val="top"/>
-          </w:tcPr>
-          <w:p>
-            <w:pPr>
-              <w:spacing w:line="240" w:lineRule="auto"/>
-              <w:rPr>
-                <w:rFonts w:hint="default" w:ascii="Bookman Old Style" w:hAnsi="Bookman Old Style" w:cs="Arial"/>
-                <w:lang w:val="en-US"/>
-              </w:rPr>
-            </w:pPr>
-            <w:r>
-              <w:rPr>
-                <w:rFonts w:hint="default" w:ascii="Bookman Old Style" w:hAnsi="Bookman Old Style" w:cs="Arial"/>
-                <w:lang w:val="en-US"/>
-              </w:rPr>
-              <w:t>00</w:t>
-            </w:r>
-          </w:p>
-        </w:tc>
-      </w:tr>
-      <w:tr>
-        <w:tblPrEx>
-          <w:tblBorders>
-            <w:top w:val="single" w:color="000000" w:sz="4" w:space="0"/>
-            <w:left w:val="single" w:color="000000" w:sz="4" w:space="0"/>
-            <w:bottom w:val="single" w:color="000000" w:sz="4" w:space="0"/>
-            <w:right w:val="single" w:color="000000" w:sz="4" w:space="0"/>
-            <w:insideH w:val="single" w:color="000000" w:sz="4" w:space="0"/>
-            <w:insideV w:val="single" w:color="000000" w:sz="4" w:space="0"/>
-          </w:tblBorders>
-          <w:tblCellMar>
-            <w:top w:w="0" w:type="dxa"/>
-            <w:left w:w="108" w:type="dxa"/>
-            <w:bottom w:w="0" w:type="dxa"/>
-            <w:right w:w="108" w:type="dxa"/>
-          </w:tblCellMar>
-        </w:tblPrEx>
-        <w:tc>
-          <w:tcPr>
-            <w:tcW w:w="1796" w:type="dxa"/>
-            <w:noWrap w:val="0"/>
-            <w:vAlign w:val="top"/>
-          </w:tcPr>
-          <w:p>
-            <w:pPr>
-              <w:spacing w:after="0" w:line="240" w:lineRule="auto"/>
-              <w:rPr>
-                <w:rFonts w:ascii="Bookman Old Style" w:hAnsi="Bookman Old Style" w:cs="Arial"/>
-                <w:b/>
-                <w:sz w:val="20"/>
-                <w:szCs w:val="20"/>
-              </w:rPr>
-            </w:pPr>
-            <w:r>
-              <w:rPr>
-                <w:rFonts w:ascii="Bookman Old Style" w:hAnsi="Bookman Old Style" w:cs="Arial"/>
-                <w:b/>
-                <w:sz w:val="20"/>
-                <w:szCs w:val="20"/>
-              </w:rPr>
-              <w:t>Berlaku Tgl:</w:t>
-            </w:r>
-          </w:p>
-        </w:tc>
-        <w:tc>
-          <w:tcPr>
-            <w:tcW w:w="2693" w:type="dxa"/>
-            <w:noWrap w:val="0"/>
-            <w:vAlign w:val="top"/>
-          </w:tcPr>
-          <w:p>
-            <w:pPr>
-              <w:spacing w:line="240" w:lineRule="auto"/>
-              <w:rPr>
-                <w:rFonts w:hint="default" w:ascii="Bookman Old Style" w:hAnsi="Bookman Old Style" w:cs="Arial"/>
-                <w:lang w:val="en-US"/>
-              </w:rPr>
-            </w:pPr>
-            <w:r>
-              <w:rPr>
-                <w:rFonts w:hint="default" w:ascii="Bookman Old Style" w:hAnsi="Bookman Old Style" w:cs="Arial"/>
-                <w:lang w:val="en-US"/>
-              </w:rPr>
-              <w:t>11 Januari 2024</w:t>
-            </w:r>
-          </w:p>
-        </w:tc>
-      </w:tr>
-    </w:tbl>
-    <w:p>
-      <w:pPr>
-        <w:spacing w:after="0" w:line="240" w:lineRule="auto"/>
-        <w:jc w:val="center"/>
-        <w:rPr>
-          <w:rFonts w:ascii="Bookman Old Style" w:hAnsi="Bookman Old Style" w:cs="Arial"/>
-        </w:rPr>
-      </w:pPr>
-    </w:p>
-    <w:tbl>
-      <w:tblPr>
-        <w:tblStyle w:val="3"/>
-        <w:tblW w:w="0" w:type="auto"/>
-        <w:tblInd w:w="1809" w:type="dxa"/>
-        <w:tblBorders>
-          <w:top w:val="single" w:color="000000" w:sz="4" w:space="0"/>
-          <w:left w:val="single" w:color="000000" w:sz="4" w:space="0"/>
-          <w:bottom w:val="single" w:color="000000" w:sz="4" w:space="0"/>
-          <w:right w:val="single" w:color="000000" w:sz="4" w:space="0"/>
-          <w:insideH w:val="single" w:color="000000" w:sz="4" w:space="0"/>
-          <w:insideV w:val="single" w:color="000000" w:sz="4" w:space="0"/>
-        </w:tblBorders>
-        <w:tblLayout w:type="autofit"/>
-        <w:tblCellMar>
-          <w:top w:w="0" w:type="dxa"/>
-          <w:left w:w="108" w:type="dxa"/>
-          <w:bottom w:w="0" w:type="dxa"/>
-          <w:right w:w="108" w:type="dxa"/>
-        </w:tblCellMar>
-      </w:tblPr>
-      <w:tblGrid>
-        <w:gridCol w:w="5529"/>
-      </w:tblGrid>
-      <w:tr>
-        <w:tblPrEx>
-          <w:tblBorders>
-            <w:top w:val="single" w:color="000000" w:sz="4" w:space="0"/>
-            <w:left w:val="single" w:color="000000" w:sz="4" w:space="0"/>
-            <w:bottom w:val="single" w:color="000000" w:sz="4" w:space="0"/>
-            <w:right w:val="single" w:color="000000" w:sz="4" w:space="0"/>
-            <w:insideH w:val="single" w:color="000000" w:sz="4" w:space="0"/>
-            <w:insideV w:val="single" w:color="000000" w:sz="4" w:space="0"/>
-          </w:tblBorders>
-          <w:tblCellMar>
-            <w:top w:w="0" w:type="dxa"/>
-            <w:left w:w="108" w:type="dxa"/>
-            <w:bottom w:w="0" w:type="dxa"/>
-            <w:right w:w="108" w:type="dxa"/>
-          </w:tblCellMar>
-        </w:tblPrEx>
-        <w:trPr>
-          <w:trHeight w:val="2440" w:hRule="atLeast"/>
-        </w:trPr>
-        <w:tc>
-          <w:tcPr>
-            <w:tcW w:w="5529" w:type="dxa"/>
-            <w:noWrap w:val="0"/>
-            <w:vAlign w:val="top"/>
-          </w:tcPr>
-          <w:p>
-            <w:pPr>
-              <w:jc w:val="center"/>
-              <w:rPr>
-                <w:rFonts w:ascii="Bookman Old Style" w:hAnsi="Bookman Old Style" w:cs="Arial"/>
-                <w:b/>
-                <w:sz w:val="28"/>
-              </w:rPr>
-            </w:pPr>
-            <w:r>
-              <w:rPr>
-                <w:rFonts w:ascii="Bookman Old Style" w:hAnsi="Bookman Old Style" w:cs="Arial"/>
-                <w:b/>
-                <w:sz w:val="28"/>
-              </w:rPr>
-              <w:t>Ditetapkan</w:t>
-            </w:r>
-          </w:p>
-          <w:p>
-            <w:pPr>
-              <w:jc w:val="center"/>
-              <w:rPr>
-                <w:rFonts w:ascii="Bookman Old Style" w:hAnsi="Bookman Old Style" w:cs="Arial"/>
-                <w:b/>
-                <w:sz w:val="28"/>
-              </w:rPr>
-            </w:pPr>
-            <w:r>
-              <w:rPr>
-                <w:rFonts w:ascii="Bookman Old Style" w:hAnsi="Bookman Old Style" w:cs="Arial"/>
-                <w:b/>
-                <w:sz w:val="28"/>
-              </w:rPr>
-              <w:t xml:space="preserve"> Kepala UPTD Puskesmas Berakit</w:t>
-            </w:r>
-          </w:p>
-          <w:p>
-            <w:pPr>
-              <w:rPr>
-                <w:rFonts w:ascii="Bookman Old Style" w:hAnsi="Bookman Old Style" w:cs="Arial"/>
-                <w:b/>
-                <w:sz w:val="28"/>
-              </w:rPr>
-            </w:pPr>
-          </w:p>
-          <w:p>
-            <w:pPr>
-              <w:spacing w:after="0" w:line="240" w:lineRule="auto"/>
-              <w:jc w:val="center"/>
-              <w:rPr>
-                <w:rFonts w:ascii="Bookman Old Style" w:hAnsi="Bookman Old Style" w:cs="Arial"/>
-                <w:b/>
-                <w:sz w:val="28"/>
-                <w:u w:val="single"/>
-              </w:rPr>
-            </w:pPr>
-            <w:r>
-              <w:rPr>
-                <w:rFonts w:ascii="Bookman Old Style" w:hAnsi="Bookman Old Style" w:cs="Arial"/>
-                <w:b/>
-                <w:sz w:val="28"/>
-                <w:u w:val="single"/>
-              </w:rPr>
-              <w:t>ZULYADI, S.Kep</w:t>
-            </w:r>
-          </w:p>
-          <w:p>
-            <w:pPr>
-              <w:spacing w:after="0" w:line="240" w:lineRule="auto"/>
-              <w:jc w:val="center"/>
-              <w:rPr>
-                <w:rFonts w:ascii="Bookman Old Style" w:hAnsi="Bookman Old Style" w:cs="Arial"/>
-                <w:b/>
-                <w:sz w:val="28"/>
-                <w:szCs w:val="28"/>
-              </w:rPr>
-            </w:pPr>
-            <w:r>
-              <w:rPr>
-                <w:rFonts w:ascii="Bookman Old Style" w:hAnsi="Bookman Old Style" w:cs="Arial"/>
-                <w:b/>
-                <w:sz w:val="28"/>
-              </w:rPr>
-              <w:t xml:space="preserve">NIP. </w:t>
-            </w:r>
-            <w:r>
-              <w:rPr>
-                <w:rFonts w:ascii="Bookman Old Style" w:hAnsi="Bookman Old Style" w:cs="Arial"/>
-                <w:b/>
-                <w:sz w:val="28"/>
-                <w:szCs w:val="28"/>
-              </w:rPr>
-              <w:t>19741020199603100</w:t>
-            </w:r>
-          </w:p>
-          <w:p>
-            <w:pPr>
-              <w:spacing w:after="0" w:line="240" w:lineRule="auto"/>
-              <w:rPr>
-                <w:rFonts w:ascii="Bookman Old Style" w:hAnsi="Bookman Old Style" w:cs="Arial"/>
-              </w:rPr>
-            </w:pPr>
-          </w:p>
-        </w:tc>
-      </w:tr>
-    </w:tbl>
-    <w:p>
-      <w:pPr>
-        <w:spacing w:after="0" w:line="240" w:lineRule="auto"/>
-        <w:jc w:val="center"/>
-        <w:rPr>
-          <w:rFonts w:ascii="Bookman Old Style" w:hAnsi="Bookman Old Style" w:cs="Arial"/>
-          <w:b/>
-          <w:sz w:val="32"/>
-        </w:rPr>
-      </w:pPr>
-    </w:p>
-    <w:p>
-      <w:pPr>
-        <w:spacing w:after="0" w:line="240" w:lineRule="auto"/>
-        <w:jc w:val="center"/>
-        <w:rPr>
-          <w:rFonts w:ascii="Bookman Old Style" w:hAnsi="Bookman Old Style" w:cs="Arial"/>
-          <w:b/>
-          <w:sz w:val="32"/>
-        </w:rPr>
-      </w:pPr>
-    </w:p>
-    <w:p>
-      <w:pPr>
-        <w:spacing w:after="0" w:line="240" w:lineRule="auto"/>
-        <w:jc w:val="center"/>
-        <w:rPr>
-          <w:rFonts w:ascii="Bookman Old Style" w:hAnsi="Bookman Old Style" w:cs="Arial"/>
-          <w:b/>
-          <w:sz w:val="32"/>
-        </w:rPr>
-      </w:pPr>
-      <w:r>
-        <w:rPr>
-          <w:rFonts w:ascii="Arial" w:hAnsi="Arial" w:cs="Arial"/>
-          <w:b/>
-          <w:sz w:val="32"/>
-        </w:rPr>
-        <w:pict>
-          <v:shape id="_x0000_s1041" o:spid="_x0000_s1041" o:spt="10" type="#_x0000_t10" style="position:absolute;left:0pt;margin-left:381.9pt;margin-top:30.6pt;height:40.3pt;width:36pt;z-index:251668480;mso-width-relative:page;mso-height-relative:page;" coordsize="21600,21600">
-            <v:path/>
-            <v:fill focussize="0,0"/>
-            <v:stroke/>
-            <v:imagedata o:title=""/>
-            <o:lock v:ext="edit"/>
-          </v:shape>
-        </w:pict>
-      </w:r>
-      <w:r>
-        <w:rPr>
-          <w:rFonts w:ascii="Bookman Old Style" w:hAnsi="Bookman Old Style" w:cs="Arial"/>
-          <w:b/>
-          <w:sz w:val="32"/>
-        </w:rPr>
-        <w:t>PEMERINTAH KABUPATEN BINTAN</w:t>
-      </w:r>
-    </w:p>
-    <w:p>
-      <w:pPr>
-        <w:spacing w:after="0" w:line="240" w:lineRule="auto"/>
-        <w:jc w:val="center"/>
-        <w:rPr>
-          <w:rFonts w:ascii="Bookman Old Style" w:hAnsi="Bookman Old Style" w:cs="Arial"/>
-          <w:b/>
-          <w:sz w:val="28"/>
-        </w:rPr>
-      </w:pPr>
-      <w:r>
-        <w:rPr>
-          <w:rFonts w:ascii="Arial" w:hAnsi="Arial" w:cs="Arial"/>
-          <w:b/>
-          <w:sz w:val="28"/>
-        </w:rPr>
-        <w:pict>
-          <v:shape id="_x0000_s1042" o:spid="_x0000_s1042" o:spt="202" type="#_x0000_t202" style="position:absolute;left:0pt;margin-left:385.45pt;margin-top:12pt;height:27.35pt;width:29.55pt;z-index:251669504;mso-width-relative:page;mso-height-relative:page;" coordsize="21600,21600">
-            <v:path/>
-            <v:fill focussize="0,0"/>
-            <v:stroke/>
-            <v:imagedata o:title=""/>
-            <o:lock v:ext="edit"/>
-            <v:textbox>
-              <w:txbxContent>
-                <w:p>
-                  <w:pPr>
-                    <w:rPr>
-                      <w:sz w:val="40"/>
-                    </w:rPr>
-                  </w:pPr>
-                  <w:r>
-                    <w:rPr>
-                      <w:rFonts w:ascii="Arial Black" w:hAnsi="Arial Black"/>
-                      <w:sz w:val="20"/>
-                    </w:rPr>
-                    <w:t>3</w:t>
-                  </w:r>
-                </w:p>
-              </w:txbxContent>
-            </v:textbox>
-          </v:shape>
-        </w:pict>
-      </w:r>
-      <w:r>
-        <w:rPr>
-          <w:rFonts w:ascii="Bookman Old Style" w:hAnsi="Bookman Old Style" w:cs="Arial"/>
-          <w:b/>
-          <w:sz w:val="28"/>
-        </w:rPr>
-        <w:t xml:space="preserve">DINAS KESEHATAN </w:t>
-      </w:r>
-    </w:p>
-    <w:p>
-      <w:pPr>
-        <w:spacing w:after="0" w:line="240" w:lineRule="auto"/>
-        <w:jc w:val="center"/>
-        <w:rPr>
-          <w:rFonts w:ascii="Bookman Old Style" w:hAnsi="Bookman Old Style" w:cs="Arial"/>
-          <w:b/>
-          <w:sz w:val="44"/>
-        </w:rPr>
-      </w:pPr>
-      <w:r>
-        <w:rPr>
-          <w:rFonts w:ascii="Arial" w:hAnsi="Arial" w:cs="Arial"/>
-          <w:b/>
-          <w:sz w:val="44"/>
-        </w:rPr>
-        <w:pict>
-          <v:shape id="_x0000_s1043" o:spid="_x0000_s1043" o:spt="202" type="#_x0000_t202" style="position:absolute;left:0pt;margin-left:362.4pt;margin-top:26.2pt;height:34pt;width:66.6pt;z-index:251671552;mso-width-relative:page;mso-height-relative:page;" coordsize="21600,21600">
-            <v:path/>
-            <v:fill focussize="0,0"/>
-            <v:stroke/>
-            <v:imagedata o:title=""/>
-            <o:lock v:ext="edit"/>
-            <v:textbox>
-              <w:txbxContent>
-                <w:p>
-                  <w:r>
-                    <w:rPr>
-                      <w:b/>
-                      <w:sz w:val="24"/>
-                      <w:szCs w:val="24"/>
-                    </w:rPr>
-                    <w:t>Halaman</w:t>
-                  </w:r>
-                </w:p>
-              </w:txbxContent>
-            </v:textbox>
-          </v:shape>
-        </w:pict>
-      </w:r>
-      <w:r>
-        <w:rPr>
-          <w:rFonts w:ascii="Arial" w:hAnsi="Arial" w:cs="Arial"/>
-          <w:b/>
-          <w:sz w:val="44"/>
-        </w:rPr>
-        <w:pict>
-          <v:shape id="_x0000_s1044" o:spid="_x0000_s1044" o:spt="68" type="#_x0000_t68" style="position:absolute;left:0pt;margin-left:340.8pt;margin-top:22.25pt;height:36pt;width:109.6pt;z-index:251670528;mso-width-relative:page;mso-height-relative:page;" coordsize="21600,21600">
-            <v:path/>
-            <v:fill focussize="0,0"/>
-            <v:stroke/>
-            <v:imagedata o:title=""/>
-            <o:lock v:ext="edit"/>
-            <v:textbox style="layout-flow:vertical-ideographic;"/>
-          </v:shape>
-        </w:pict>
-      </w:r>
-      <w:r>
-        <w:rPr>
-          <w:rFonts w:ascii="Bookman Old Style" w:hAnsi="Bookman Old Style" w:cs="Arial"/>
-          <w:b/>
-          <w:sz w:val="44"/>
-        </w:rPr>
-        <w:t>UPTD PUSKESMAS BERAKIT</w:t>
-      </w:r>
-    </w:p>
-    <w:p>
-      <w:pPr>
-        <w:spacing w:after="0" w:line="240" w:lineRule="auto"/>
-        <w:ind w:right="175"/>
-        <w:rPr>
-          <w:rFonts w:ascii="Bookman Old Style" w:hAnsi="Bookman Old Style" w:cs="Arial"/>
-          <w:b/>
-          <w:sz w:val="36"/>
-          <w:szCs w:val="36"/>
-        </w:rPr>
-      </w:pPr>
-      <w:r>
-        <w:rPr>
-          <w:rFonts w:ascii="Bookman Old Style" w:hAnsi="Bookman Old Style" w:cs="Arial"/>
-        </w:rPr>
-        <w:t>Jalan Bathin Muhammad Ali Desa Berakit Kecamatan Teluk Sebong</w:t>
-      </w:r>
-    </w:p>
-    <w:p>
-      <w:pPr>
-        <w:spacing w:after="0" w:line="240" w:lineRule="auto"/>
-        <w:ind w:right="175"/>
-        <w:jc w:val="center"/>
-        <w:rPr>
-          <w:rFonts w:ascii="Bookman Old Style" w:hAnsi="Bookman Old Style" w:cs="Arial"/>
-          <w:color w:val="000000"/>
-        </w:rPr>
-      </w:pPr>
-      <w:r>
-        <w:rPr>
-          <w:rFonts w:ascii="Bookman Old Style" w:hAnsi="Bookman Old Style" w:cs="Arial"/>
-        </w:rPr>
-        <w:t xml:space="preserve">Email: </w:t>
-      </w:r>
-      <w:r>
-        <w:fldChar w:fldCharType="begin"/>
-      </w:r>
-      <w:r>
-        <w:instrText xml:space="preserve"> HYPERLINK "mailto:pkm.berakit@gmail.com" </w:instrText>
-      </w:r>
-      <w:r>
-        <w:fldChar w:fldCharType="separate"/>
-      </w:r>
-      <w:r>
-        <w:rPr>
-          <w:rStyle w:val="5"/>
-          <w:rFonts w:ascii="Bookman Old Style" w:hAnsi="Bookman Old Style" w:cs="Arial"/>
-          <w:color w:val="000000"/>
-        </w:rPr>
-        <w:t>pkm.berakit@gmail.com</w:t>
-      </w:r>
-      <w:r>
-        <w:rPr>
-          <w:rStyle w:val="5"/>
-          <w:rFonts w:ascii="Bookman Old Style" w:hAnsi="Bookman Old Style" w:cs="Arial"/>
-          <w:color w:val="000000"/>
-          <w:u w:val="none"/>
-        </w:rPr>
-        <w:fldChar w:fldCharType="end"/>
-      </w:r>
-    </w:p>
     <w:tbl>
       <w:tblPr>
         <w:tblStyle w:val="3"/>
@@ -945,6 +65,8 @@
                 <w:lang w:val="en-GB" w:eastAsia="en-GB"/>
               </w:rPr>
             </w:pPr>
+            <w:bookmarkStart w:id="0" w:name="_GoBack"/>
+            <w:bookmarkEnd w:id="0"/>
             <w:r>
               <w:drawing>
                 <wp:anchor distT="0" distB="0" distL="0" distR="0" simplePos="0" relativeHeight="251666432" behindDoc="1" locked="0" layoutInCell="1" allowOverlap="1">
@@ -972,7 +94,7 @@
                           </pic:cNvPicPr>
                         </pic:nvPicPr>
                         <pic:blipFill>
-                          <a:blip r:embed="rId9">
+                          <a:blip r:embed="rId6">
                             <a:extLst>
                               <a:ext uri="{28A0092B-C50C-407E-A947-70E740481C1C}">
                                 <a14:useLocalDpi xmlns:a14="http://schemas.microsoft.com/office/drawing/2010/main" val="0"/>
@@ -1082,7 +204,7 @@
                           </pic:cNvPicPr>
                         </pic:nvPicPr>
                         <pic:blipFill>
-                          <a:blip r:embed="rId10">
+                          <a:blip r:embed="rId7">
                             <a:extLst>
                               <a:ext uri="{28A0092B-C50C-407E-A947-70E740481C1C}">
                                 <a14:useLocalDpi xmlns:a14="http://schemas.microsoft.com/office/drawing/2010/main" val="0"/>
@@ -1216,7 +338,7 @@
                 <w:szCs w:val="18"/>
                 <w:lang w:val="en-US" w:eastAsia="en-GB"/>
               </w:rPr>
-              <w:t>351/2024</w:t>
+              <w:t>351/SOP/3/2024</w:t>
             </w:r>
           </w:p>
         </w:tc>
@@ -1598,8 +720,6 @@
               </w:rPr>
               <w:t>3</w:t>
             </w:r>
-            <w:bookmarkStart w:id="0" w:name="_GoBack"/>
-            <w:bookmarkEnd w:id="0"/>
           </w:p>
         </w:tc>
         <w:tc>
@@ -2718,7 +1838,7 @@
                 <w:sz w:val="22"/>
               </w:rPr>
               <w:pict>
-                <v:line id="_x0000_s1046" o:spid="_x0000_s1046" o:spt="20" style="position:absolute;left:0pt;flip:x;margin-left:179.45pt;margin-top:8.75pt;height:14.05pt;width:0.95pt;z-index:251674624;mso-width-relative:page;mso-height-relative:page;" fillcolor="#FFFFFF" filled="t" stroked="t" coordsize="21600,21600">
+                <v:line id="_x0000_s1046" o:spid="_x0000_s1046" o:spt="20" style="position:absolute;left:0pt;flip:x;margin-left:179.45pt;margin-top:8.75pt;height:14.05pt;width:0.95pt;z-index:251668480;mso-width-relative:page;mso-height-relative:page;" fillcolor="#FFFFFF" filled="t" stroked="t" coordsize="21600,21600">
                   <v:path arrowok="t"/>
                   <v:fill on="t" color2="#FFFFFF" focussize="0,0"/>
                   <v:stroke color="#000000" endarrow="open"/>
@@ -2824,7 +1944,7 @@
                 <w:sz w:val="22"/>
               </w:rPr>
               <w:pict>
-                <v:line id="_x0000_s1047" o:spid="_x0000_s1047" o:spt="20" style="position:absolute;left:0pt;flip:x;margin-left:179.25pt;margin-top:12.65pt;height:14.05pt;width:0.95pt;z-index:251678720;mso-width-relative:page;mso-height-relative:page;" fillcolor="#FFFFFF" filled="t" stroked="t" coordsize="21600,21600">
+                <v:line id="_x0000_s1047" o:spid="_x0000_s1047" o:spt="20" style="position:absolute;left:0pt;flip:x;margin-left:179.25pt;margin-top:12.65pt;height:14.05pt;width:0.95pt;z-index:251672576;mso-width-relative:page;mso-height-relative:page;" fillcolor="#FFFFFF" filled="t" stroked="t" coordsize="21600,21600">
                   <v:path arrowok="t"/>
                   <v:fill on="t" color2="#FFFFFF" focussize="0,0"/>
                   <v:stroke color="#000000" endarrow="open"/>
@@ -2944,7 +2064,7 @@
                 <w:sz w:val="22"/>
               </w:rPr>
               <w:pict>
-                <v:line id="_x0000_s1048" o:spid="_x0000_s1048" o:spt="20" style="position:absolute;left:0pt;flip:x;margin-left:175.7pt;margin-top:7.9pt;height:22.5pt;width:0.95pt;z-index:251674624;mso-width-relative:page;mso-height-relative:page;" fillcolor="#FFFFFF" filled="t" stroked="t" coordsize="21600,21600">
+                <v:line id="_x0000_s1048" o:spid="_x0000_s1048" o:spt="20" style="position:absolute;left:0pt;flip:x;margin-left:175.7pt;margin-top:7.9pt;height:22.5pt;width:0.95pt;z-index:251668480;mso-width-relative:page;mso-height-relative:page;" fillcolor="#FFFFFF" filled="t" stroked="t" coordsize="21600,21600">
                   <v:path arrowok="t"/>
                   <v:fill on="t" color2="#FFFFFF" focussize="0,0"/>
                   <v:stroke color="#000000" endarrow="open"/>
@@ -3038,7 +2158,7 @@
                 <w:sz w:val="22"/>
               </w:rPr>
               <w:pict>
-                <v:line id="_x0000_s1049" o:spid="_x0000_s1049" o:spt="20" style="position:absolute;left:0pt;flip:x;margin-left:174.6pt;margin-top:12.65pt;height:22.5pt;width:0.95pt;z-index:251679744;mso-width-relative:page;mso-height-relative:page;" fillcolor="#FFFFFF" filled="t" stroked="t" coordsize="21600,21600">
+                <v:line id="_x0000_s1049" o:spid="_x0000_s1049" o:spt="20" style="position:absolute;left:0pt;flip:x;margin-left:174.6pt;margin-top:12.65pt;height:22.5pt;width:0.95pt;z-index:251673600;mso-width-relative:page;mso-height-relative:page;" fillcolor="#FFFFFF" filled="t" stroked="t" coordsize="21600,21600">
                   <v:path arrowok="t"/>
                   <v:fill on="t" color2="#FFFFFF" focussize="0,0"/>
                   <v:stroke color="#000000" endarrow="open"/>
@@ -3082,7 +2202,7 @@
                 <w:sz w:val="22"/>
               </w:rPr>
               <w:pict>
-                <v:line id="_x0000_s1050" o:spid="_x0000_s1050" o:spt="20" style="position:absolute;left:0pt;flip:x;margin-left:169.05pt;margin-top:-4.1pt;height:22.5pt;width:0.95pt;z-index:251680768;mso-width-relative:page;mso-height-relative:page;" fillcolor="#FFFFFF" filled="t" stroked="t" coordsize="21600,21600">
+                <v:line id="_x0000_s1050" o:spid="_x0000_s1050" o:spt="20" style="position:absolute;left:0pt;flip:x;margin-left:169.05pt;margin-top:-4.1pt;height:22.5pt;width:0.95pt;z-index:251674624;mso-width-relative:page;mso-height-relative:page;" fillcolor="#FFFFFF" filled="t" stroked="t" coordsize="21600,21600">
                   <v:path arrowok="t"/>
                   <v:fill on="t" color2="#FFFFFF" focussize="0,0"/>
                   <v:stroke color="#000000" endarrow="open"/>
@@ -3103,7 +2223,7 @@
             </w:pPr>
             <w:r>
               <w:pict>
-                <v:rect id="_x0000_s1045" o:spid="_x0000_s1045" o:spt="1" style="position:absolute;left:0pt;margin-left:19.8pt;margin-top:3.3pt;height:36.35pt;width:324.65pt;z-index:251677696;v-text-anchor:middle;mso-width-relative:page;mso-height-relative:page;" coordsize="21600,21600" o:gfxdata="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">
+                <v:rect id="_x0000_s1045" o:spid="_x0000_s1045" o:spt="1" style="position:absolute;left:0pt;margin-left:19.8pt;margin-top:3.3pt;height:36.35pt;width:324.65pt;z-index:251671552;v-text-anchor:middle;mso-width-relative:page;mso-height-relative:page;" coordsize="21600,21600" o:gfxdata="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">
                   <v:path/>
                   <v:fill focussize="0,0"/>
                   <v:stroke weight="0.25pt" joinstyle="round"/>
@@ -3152,7 +2272,7 @@
                 <w:sz w:val="22"/>
               </w:rPr>
               <w:pict>
-                <v:line id="_x0000_s1053" o:spid="_x0000_s1053" o:spt="20" style="position:absolute;left:0pt;flip:x;margin-left:173pt;margin-top:128.85pt;height:15.95pt;width:0.95pt;z-index:251676672;mso-width-relative:page;mso-height-relative:page;" fillcolor="#FFFFFF" filled="t" stroked="t" coordsize="21600,21600">
+                <v:line id="_x0000_s1053" o:spid="_x0000_s1053" o:spt="20" style="position:absolute;left:0pt;flip:x;margin-left:173pt;margin-top:128.85pt;height:15.95pt;width:0.95pt;z-index:251670528;mso-width-relative:page;mso-height-relative:page;" fillcolor="#FFFFFF" filled="t" stroked="t" coordsize="21600,21600">
                   <v:path arrowok="t"/>
                   <v:fill on="t" color2="#FFFFFF" focussize="0,0"/>
                   <v:stroke color="#000000" endarrow="open"/>
@@ -3166,7 +2286,7 @@
                 <w:sz w:val="22"/>
               </w:rPr>
               <w:pict>
-                <v:line id="_x0000_s1052" o:spid="_x0000_s1052" o:spt="20" style="position:absolute;left:0pt;margin-left:172.05pt;margin-top:75.4pt;height:15.95pt;width:0.05pt;z-index:251675648;mso-width-relative:page;mso-height-relative:page;" fillcolor="#FFFFFF" filled="t" stroked="t" coordsize="21600,21600">
+                <v:line id="_x0000_s1052" o:spid="_x0000_s1052" o:spt="20" style="position:absolute;left:0pt;margin-left:172.05pt;margin-top:75.4pt;height:15.95pt;width:0.05pt;z-index:251669504;mso-width-relative:page;mso-height-relative:page;" fillcolor="#FFFFFF" filled="t" stroked="t" coordsize="21600,21600">
                   <v:path arrowok="t"/>
                   <v:fill on="t" color2="#FFFFFF" focussize="0,0"/>
                   <v:stroke color="#000000" endarrow="open"/>
@@ -3180,7 +2300,7 @@
                 <w:sz w:val="22"/>
               </w:rPr>
               <w:pict>
-                <v:line id="_x0000_s1051" o:spid="_x0000_s1051" o:spt="20" style="position:absolute;left:0pt;margin-left:168.3pt;margin-top:24.8pt;height:12.15pt;width:0.05pt;z-index:251674624;mso-width-relative:page;mso-height-relative:page;" fillcolor="#FFFFFF" filled="t" stroked="t" coordsize="21600,21600">
+                <v:line id="_x0000_s1051" o:spid="_x0000_s1051" o:spt="20" style="position:absolute;left:0pt;margin-left:168.3pt;margin-top:24.8pt;height:12.15pt;width:0.05pt;z-index:251668480;mso-width-relative:page;mso-height-relative:page;" fillcolor="#FFFFFF" filled="t" stroked="t" coordsize="21600,21600">
                   <v:path arrowok="t"/>
                   <v:fill on="t" color2="#FFFFFF" focussize="0,0"/>
                   <v:stroke color="#000000" endarrow="open"/>
@@ -4268,7 +3388,7 @@
     <w:lsdException w:uiPriority="99" w:name="Table Web 1"/>
     <w:lsdException w:uiPriority="99" w:name="Table Web 2"/>
     <w:lsdException w:uiPriority="99" w:name="Table Web 3"/>
-    <w:lsdException w:uiPriority="99" w:name="Balloon Text"/>
+    <w:lsdException w:qFormat="1" w:uiPriority="99" w:name="Balloon Text"/>
     <w:lsdException w:unhideWhenUsed="0" w:uiPriority="39" w:semiHidden="0" w:name="Table Grid"/>
     <w:lsdException w:uiPriority="99" w:name="Table Theme"/>
     <w:lsdException w:unhideWhenUsed="0" w:uiPriority="60" w:semiHidden="0" w:name="Light Shading"/>
@@ -4291,7 +3411,7 @@
     <w:lsdException w:unhideWhenUsed="0" w:uiPriority="63" w:semiHidden="0" w:name="Medium Shading 1 Accent 1"/>
     <w:lsdException w:unhideWhenUsed="0" w:uiPriority="64" w:semiHidden="0" w:name="Medium Shading 2 Accent 1"/>
     <w:lsdException w:unhideWhenUsed="0" w:uiPriority="65" w:semiHidden="0" w:name="Medium List 1 Accent 1"/>
-    <w:lsdException w:uiPriority="99" w:semiHidden="0" w:name="List Paragraph"/>
+    <w:lsdException w:qFormat="1" w:uiPriority="99" w:semiHidden="0" w:name="List Paragraph"/>
     <w:lsdException w:unhideWhenUsed="0" w:uiPriority="66" w:semiHidden="0" w:name="Medium List 2 Accent 1"/>
     <w:lsdException w:unhideWhenUsed="0" w:uiPriority="67" w:semiHidden="0" w:name="Medium Grid 1 Accent 1"/>
     <w:lsdException w:unhideWhenUsed="0" w:uiPriority="68" w:semiHidden="0" w:name="Medium Grid 2 Accent 1"/>
@@ -4415,6 +3535,7 @@
     <w:link w:val="6"/>
     <w:semiHidden/>
     <w:unhideWhenUsed/>
+    <w:qFormat/>
     <w:uiPriority w:val="99"/>
     <w:pPr>
       <w:spacing w:after="0" w:line="240" w:lineRule="auto"/>
@@ -4440,6 +3561,7 @@
     <w:basedOn w:val="2"/>
     <w:link w:val="4"/>
     <w:semiHidden/>
+    <w:qFormat/>
     <w:uiPriority w:val="99"/>
     <w:rPr>
       <w:rFonts w:ascii="Tahoma" w:hAnsi="Tahoma" w:eastAsia="Calibri" w:cs="Tahoma"/>
@@ -4451,6 +3573,7 @@
     <w:name w:val="List Paragraph"/>
     <w:basedOn w:val="1"/>
     <w:unhideWhenUsed/>
+    <w:qFormat/>
     <w:uiPriority w:val="99"/>
     <w:pPr>
       <w:ind w:left="720"/>
@@ -4721,10 +3844,6 @@
     <customSectPr/>
   </customSectProps>
   <customShpExts>
-    <customShpInfo spid="_x0000_s1041"/>
-    <customShpInfo spid="_x0000_s1042"/>
-    <customShpInfo spid="_x0000_s1043"/>
-    <customShpInfo spid="_x0000_s1044"/>
     <customShpInfo spid="_x0000_s1029"/>
     <customShpInfo spid="_x0000_s1046"/>
     <customShpInfo spid="_x0000_s1028"/>

</xml_diff>